<commit_message>
added final exercise solution
</commit_message>
<xml_diff>
--- a/5.Lists/02.Exercise/CSharp-Fundamentals-Lists-Exercise.docx
+++ b/5.Lists/02.Exercise/CSharp-Fundamentals-Lists-Exercise.docx
@@ -11,8 +11,6 @@
           <w:lang w:val="bg-BG"/>
         </w:rPr>
       </w:pPr>
-      <w:bookmarkStart w:id="0" w:name="_GoBack"/>
-      <w:bookmarkEnd w:id="0"/>
       <w:r>
         <w:rPr>
           <w:noProof/>
@@ -1746,8 +1744,8 @@
                 <w:lang w:val="bg-BG"/>
               </w:rPr>
             </w:pPr>
-            <w:bookmarkStart w:id="1" w:name="OLE_LINK2"/>
-            <w:bookmarkStart w:id="2" w:name="OLE_LINK3"/>
+            <w:bookmarkStart w:id="0" w:name="OLE_LINK2"/>
+            <w:bookmarkStart w:id="1" w:name="OLE_LINK3"/>
             <w:r>
               <w:rPr>
                 <w:rFonts w:ascii="Consolas" w:eastAsia="Calibri" w:hAnsi="Consolas" w:cs="Times New Roman"/>
@@ -1756,8 +1754,8 @@
               </w:rPr>
               <w:t>John is not in the list!</w:t>
             </w:r>
+            <w:bookmarkEnd w:id="0"/>
             <w:bookmarkEnd w:id="1"/>
-            <w:bookmarkEnd w:id="2"/>
           </w:p>
           <w:p>
             <w:pPr>
@@ -1903,7 +1901,7 @@
                 <w:lang w:val="bg-BG"/>
               </w:rPr>
             </w:pPr>
-            <w:bookmarkStart w:id="3" w:name="OLE_LINK1"/>
+            <w:bookmarkStart w:id="2" w:name="OLE_LINK1"/>
             <w:r>
               <w:rPr>
                 <w:rFonts w:ascii="Consolas" w:eastAsia="Calibri" w:hAnsi="Consolas" w:cs="Times New Roman"/>
@@ -1913,7 +1911,7 @@
               <w:t>Tom is already in the list!</w:t>
             </w:r>
           </w:p>
-          <w:bookmarkEnd w:id="3"/>
+          <w:bookmarkEnd w:id="2"/>
           <w:p>
             <w:pPr>
               <w:spacing w:before="0" w:after="0" w:line="276" w:lineRule="auto"/>
@@ -2319,6 +2317,7 @@
         <w:rPr>
           <w:noProof/>
         </w:rPr>
+        <w:lastRenderedPageBreak/>
         <w:t>Examples</w:t>
       </w:r>
     </w:p>
@@ -3794,6 +3793,7 @@
         <w:rPr>
           <w:noProof/>
         </w:rPr>
+        <w:lastRenderedPageBreak/>
         <w:t>Examples</w:t>
       </w:r>
     </w:p>
@@ -5335,6 +5335,7 @@
         <w:rPr>
           <w:noProof/>
         </w:rPr>
+        <w:lastRenderedPageBreak/>
         <w:t>Input</w:t>
       </w:r>
     </w:p>
@@ -7039,6 +7040,7 @@
         <w:rPr>
           <w:noProof/>
         </w:rPr>
+        <w:lastRenderedPageBreak/>
         <w:t xml:space="preserve">The </w:t>
       </w:r>
       <w:r>
@@ -8847,6 +8849,7 @@
           <w:rStyle w:val="CodeChar"/>
           <w:sz w:val="20"/>
         </w:rPr>
+        <w:lastRenderedPageBreak/>
         <w:t>Add:{lessonTitle}</w:t>
       </w:r>
       <w:r>
@@ -9017,18 +9020,35 @@
           <w:noProof/>
           <w:u w:val="single"/>
         </w:rPr>
-        <w:t>, if the lesson exists and there is no exercise already</w:t>
-      </w:r>
-      <w:r>
-        <w:rPr>
-          <w:noProof/>
-        </w:rPr>
-        <w:t xml:space="preserve">, in the following format </w:t>
+        <w:t xml:space="preserve">, </w:t>
+      </w:r>
+      <w:r>
+        <w:rPr>
+          <w:b/>
+          <w:noProof/>
+          <w:highlight w:val="yellow"/>
+          <w:u w:val="single"/>
+        </w:rPr>
+        <w:t>if the lesson exists and there is no exercise already</w:t>
+      </w:r>
+      <w:r>
+        <w:rPr>
+          <w:noProof/>
+          <w:highlight w:val="yellow"/>
+        </w:rPr>
+        <w:t>,</w:t>
+      </w:r>
+      <w:r>
+        <w:rPr>
+          <w:noProof/>
+        </w:rPr>
+        <w:t xml:space="preserve"> in the following format </w:t>
       </w:r>
       <w:r>
         <w:rPr>
           <w:rStyle w:val="CodeChar"/>
           <w:sz w:val="20"/>
+          <w:highlight w:val="yellow"/>
         </w:rPr>
         <w:t>"{lessonTitle}-Exercise"</w:t>
       </w:r>
@@ -9051,6 +9071,7 @@
         <w:rPr>
           <w:b/>
           <w:noProof/>
+          <w:highlight w:val="yellow"/>
         </w:rPr>
         <w:t>If the lesson doesn`t exist</w:t>
       </w:r>
@@ -9071,18 +9092,40 @@
         <w:rPr>
           <w:noProof/>
         </w:rPr>
-        <w:t xml:space="preserve"> in the end of the course schedule</w:t>
-      </w:r>
-      <w:r>
-        <w:rPr>
-          <w:b/>
-          <w:noProof/>
-        </w:rPr>
-        <w:t>, followed by the Exercise</w:t>
-      </w:r>
-      <w:r>
-        <w:rPr>
-          <w:noProof/>
+        <w:t xml:space="preserve"> </w:t>
+      </w:r>
+      <w:r>
+        <w:rPr>
+          <w:noProof/>
+          <w:highlight w:val="yellow"/>
+        </w:rPr>
+        <w:t>in the end of the course</w:t>
+      </w:r>
+      <w:r>
+        <w:rPr>
+          <w:noProof/>
+        </w:rPr>
+        <w:t xml:space="preserve"> schedule</w:t>
+      </w:r>
+      <w:r>
+        <w:rPr>
+          <w:b/>
+          <w:noProof/>
+        </w:rPr>
+        <w:t xml:space="preserve">, </w:t>
+      </w:r>
+      <w:r>
+        <w:rPr>
+          <w:b/>
+          <w:noProof/>
+          <w:highlight w:val="yellow"/>
+        </w:rPr>
+        <w:t>followed by the Exercise</w:t>
+      </w:r>
+      <w:r>
+        <w:rPr>
+          <w:noProof/>
+          <w:highlight w:val="yellow"/>
         </w:rPr>
         <w:t>.</w:t>
       </w:r>
@@ -9423,6 +9466,7 @@
                 <w:lang w:val="bg-BG"/>
               </w:rPr>
             </w:pPr>
+            <w:bookmarkStart w:id="3" w:name="_GoBack"/>
             <w:r>
               <w:rPr>
                 <w:rFonts w:ascii="Consolas" w:hAnsi="Consolas"/>
@@ -9494,6 +9538,7 @@
               </w:rPr>
               <w:t>course start</w:t>
             </w:r>
+            <w:bookmarkEnd w:id="3"/>
           </w:p>
         </w:tc>
         <w:tc>
@@ -10073,7 +10118,7 @@
     <w:r>
       <w:rPr>
         <w:noProof/>
-        <w:lang w:val="en-GB" w:eastAsia="en-GB"/>
+        <w:lang w:val="bg-BG" w:eastAsia="bg-BG"/>
       </w:rPr>
       <mc:AlternateContent>
         <mc:Choice Requires="wps">
@@ -10196,7 +10241,7 @@
     <w:r>
       <w:rPr>
         <w:noProof/>
-        <w:lang w:val="en-GB" w:eastAsia="en-GB"/>
+        <w:lang w:val="bg-BG" w:eastAsia="bg-BG"/>
       </w:rPr>
       <mc:AlternateContent>
         <mc:Choice Requires="wps">
@@ -10399,7 +10444,7 @@
                               <w:noProof/>
                               <w:sz w:val="18"/>
                               <w:szCs w:val="18"/>
-                              <w:lang w:val="en-GB" w:eastAsia="en-GB"/>
+                              <w:lang w:val="bg-BG" w:eastAsia="bg-BG"/>
                             </w:rPr>
                             <w:drawing>
                               <wp:inline distT="0" distB="0" distL="0" distR="0" wp14:anchorId="53621E41" wp14:editId="3BF595D6">
@@ -10466,7 +10511,7 @@
                               <w:noProof/>
                               <w:sz w:val="18"/>
                               <w:szCs w:val="18"/>
-                              <w:lang w:val="en-GB" w:eastAsia="en-GB"/>
+                              <w:lang w:val="bg-BG" w:eastAsia="bg-BG"/>
                             </w:rPr>
                             <w:drawing>
                               <wp:inline distT="0" distB="0" distL="0" distR="0" wp14:anchorId="64E29E7A" wp14:editId="1BD0FFE4">
@@ -10533,7 +10578,7 @@
                               <w:noProof/>
                               <w:sz w:val="18"/>
                               <w:szCs w:val="18"/>
-                              <w:lang w:val="en-GB" w:eastAsia="en-GB"/>
+                              <w:lang w:val="bg-BG" w:eastAsia="bg-BG"/>
                             </w:rPr>
                             <w:drawing>
                               <wp:inline distT="0" distB="0" distL="0" distR="0" wp14:anchorId="293C9B17" wp14:editId="373E17EF">
@@ -10587,7 +10632,7 @@
                               <w:noProof/>
                               <w:sz w:val="18"/>
                               <w:szCs w:val="18"/>
-                              <w:lang w:val="en-GB" w:eastAsia="en-GB"/>
+                              <w:lang w:val="bg-BG" w:eastAsia="bg-BG"/>
                             </w:rPr>
                             <w:drawing>
                               <wp:inline distT="0" distB="0" distL="0" distR="0" wp14:anchorId="75BE9FD2" wp14:editId="14C27CD2">
@@ -10617,7 +10662,7 @@
                                               <a14:useLocalDpi xmlns:a14="http://schemas.microsoft.com/office/drawing/2010/main" val="0"/>
                                             </a:ext>
                                             <a:ext uri="{837473B0-CC2E-450A-ABE3-18F120FF3D39}">
-                                              <a1611:picAttrSrcUrl xmlns:a1611="http://schemas.microsoft.com/office/drawing/2016/11/main" xmlns:w16cid="http://schemas.microsoft.com/office/word/2016/wordml/cid" xmlns:w="http://schemas.openxmlformats.org/wordprocessingml/2006/main" xmlns:w10="urn:schemas-microsoft-com:office:word" xmlns:v="urn:schemas-microsoft-com:vml" xmlns:o="urn:schemas-microsoft-com:office:office" xmlns:am3d="http://schemas.microsoft.com/office/drawing/2017/model3d" xmlns:aink="http://schemas.microsoft.com/office/drawing/2016/ink" xmlns:cx8="http://schemas.microsoft.com/office/drawing/2016/5/14/chartex" xmlns:cx7="http://schemas.microsoft.com/office/drawing/2016/5/13/chartex" xmlns:cx6="http://schemas.microsoft.com/office/drawing/2016/5/12/chartex" xmlns:cx5="http://schemas.microsoft.com/office/drawing/2016/5/11/chartex" xmlns:cx4="http://schemas.microsoft.com/office/drawing/2016/5/10/chartex" xmlns:cx3="http://schemas.microsoft.com/office/drawing/2016/5/9/chartex" xmlns:cx2="http://schemas.microsoft.com/office/drawing/2015/10/21/chartex" xmlns="" r:id="rId10"/>
+                                              <a1611:picAttrSrcUrl xmlns="" xmlns:cx2="http://schemas.microsoft.com/office/drawing/2015/10/21/chartex" xmlns:cx3="http://schemas.microsoft.com/office/drawing/2016/5/9/chartex" xmlns:cx4="http://schemas.microsoft.com/office/drawing/2016/5/10/chartex" xmlns:cx5="http://schemas.microsoft.com/office/drawing/2016/5/11/chartex" xmlns:cx6="http://schemas.microsoft.com/office/drawing/2016/5/12/chartex" xmlns:cx7="http://schemas.microsoft.com/office/drawing/2016/5/13/chartex" xmlns:cx8="http://schemas.microsoft.com/office/drawing/2016/5/14/chartex" xmlns:aink="http://schemas.microsoft.com/office/drawing/2016/ink" xmlns:am3d="http://schemas.microsoft.com/office/drawing/2017/model3d" xmlns:o="urn:schemas-microsoft-com:office:office" xmlns:v="urn:schemas-microsoft-com:vml" xmlns:w10="urn:schemas-microsoft-com:office:word" xmlns:w="http://schemas.openxmlformats.org/wordprocessingml/2006/main" xmlns:w16cid="http://schemas.microsoft.com/office/word/2016/wordml/cid" xmlns:a1611="http://schemas.microsoft.com/office/drawing/2016/11/main" r:id="rId10"/>
                                             </a:ext>
                                           </a:extLst>
                                         </a:blip>
@@ -10657,7 +10702,7 @@
                               <w:noProof/>
                               <w:sz w:val="18"/>
                               <w:szCs w:val="18"/>
-                              <w:lang w:val="en-GB" w:eastAsia="en-GB"/>
+                              <w:lang w:val="bg-BG" w:eastAsia="bg-BG"/>
                             </w:rPr>
                             <w:drawing>
                               <wp:inline distT="0" distB="0" distL="0" distR="0" wp14:anchorId="15168924" wp14:editId="70A0374F">
@@ -10711,7 +10756,7 @@
                               <w:noProof/>
                               <w:sz w:val="18"/>
                               <w:szCs w:val="18"/>
-                              <w:lang w:val="en-GB" w:eastAsia="en-GB"/>
+                              <w:lang w:val="bg-BG" w:eastAsia="bg-BG"/>
                             </w:rPr>
                             <w:drawing>
                               <wp:inline distT="0" distB="0" distL="0" distR="0" wp14:anchorId="1C97DE02" wp14:editId="61D842AB">
@@ -10765,7 +10810,7 @@
                               <w:noProof/>
                               <w:sz w:val="18"/>
                               <w:szCs w:val="18"/>
-                              <w:lang w:val="en-GB" w:eastAsia="en-GB"/>
+                              <w:lang w:val="bg-BG" w:eastAsia="bg-BG"/>
                             </w:rPr>
                             <w:drawing>
                               <wp:inline distT="0" distB="0" distL="0" distR="0" wp14:anchorId="103BD2B7" wp14:editId="40827562">
@@ -10835,7 +10880,7 @@
                               <w:noProof/>
                               <w:sz w:val="18"/>
                               <w:szCs w:val="18"/>
-                              <w:lang w:val="en-GB" w:eastAsia="en-GB"/>
+                              <w:lang w:val="bg-BG" w:eastAsia="bg-BG"/>
                             </w:rPr>
                             <w:drawing>
                               <wp:inline distT="0" distB="0" distL="0" distR="0" wp14:anchorId="620F6097" wp14:editId="67DE1394">
@@ -10902,7 +10947,7 @@
                               <w:noProof/>
                               <w:sz w:val="18"/>
                               <w:szCs w:val="18"/>
-                              <w:lang w:val="en-GB" w:eastAsia="en-GB"/>
+                              <w:lang w:val="bg-BG" w:eastAsia="bg-BG"/>
                             </w:rPr>
                             <w:drawing>
                               <wp:inline distT="0" distB="0" distL="0" distR="0" wp14:anchorId="02F95DD8" wp14:editId="5DBDA342">
@@ -11133,7 +11178,7 @@
                           <wp:extent cx="180000" cy="180000"/>
                           <wp:effectExtent l="0" t="0" r="0" b="0"/>
                           <wp:docPr id="3" name="Picture 3">
-                            <a:hlinkClick xmlns:a="http://schemas.openxmlformats.org/drawingml/2006/main" r:id="rId2"/>
+                            <a:hlinkClick xmlns:a="http://schemas.openxmlformats.org/drawingml/2006/main" r:id="rId22"/>
                           </wp:docPr>
                           <wp:cNvGraphicFramePr>
                             <a:graphicFrameLocks xmlns:a="http://schemas.openxmlformats.org/drawingml/2006/main" noChangeAspect="1"/>
@@ -11143,14 +11188,14 @@
                               <pic:pic xmlns:pic="http://schemas.openxmlformats.org/drawingml/2006/picture">
                                 <pic:nvPicPr>
                                   <pic:cNvPr id="3" name="Picture 3">
-                                    <a:hlinkClick r:id="rId2"/>
+                                    <a:hlinkClick r:id="rId22"/>
                                   </pic:cNvPr>
                                   <pic:cNvPicPr>
                                     <a:picLocks noChangeAspect="1" noChangeArrowheads="1"/>
                                   </pic:cNvPicPr>
                                 </pic:nvPicPr>
                                 <pic:blipFill>
-                                  <a:blip r:embed="rId3">
+                                  <a:blip r:embed="rId23">
                                     <a:extLst>
                                       <a:ext uri="{28A0092B-C50C-407E-A947-70E740481C1C}">
                                         <a14:useLocalDpi xmlns:a14="http://schemas.microsoft.com/office/drawing/2010/main" val="0"/>
@@ -11200,7 +11245,7 @@
                           <wp:extent cx="180000" cy="180000"/>
                           <wp:effectExtent l="0" t="0" r="0" b="0"/>
                           <wp:docPr id="2" name="Picture 2">
-                            <a:hlinkClick xmlns:a="http://schemas.openxmlformats.org/drawingml/2006/main" r:id="rId4"/>
+                            <a:hlinkClick xmlns:a="http://schemas.openxmlformats.org/drawingml/2006/main" r:id="rId24"/>
                           </wp:docPr>
                           <wp:cNvGraphicFramePr>
                             <a:graphicFrameLocks xmlns:a="http://schemas.openxmlformats.org/drawingml/2006/main" noChangeAspect="1"/>
@@ -11210,14 +11255,14 @@
                               <pic:pic xmlns:pic="http://schemas.openxmlformats.org/drawingml/2006/picture">
                                 <pic:nvPicPr>
                                   <pic:cNvPr id="2" name="Picture 2">
-                                    <a:hlinkClick r:id="rId4"/>
+                                    <a:hlinkClick r:id="rId24"/>
                                   </pic:cNvPr>
                                   <pic:cNvPicPr>
                                     <a:picLocks noChangeAspect="1" noChangeArrowheads="1"/>
                                   </pic:cNvPicPr>
                                 </pic:nvPicPr>
                                 <pic:blipFill>
-                                  <a:blip r:embed="rId5">
+                                  <a:blip r:embed="rId25">
                                     <a:extLst>
                                       <a:ext uri="{28A0092B-C50C-407E-A947-70E740481C1C}">
                                         <a14:useLocalDpi xmlns:a14="http://schemas.microsoft.com/office/drawing/2010/main" val="0"/>
@@ -11267,7 +11312,7 @@
                           <wp:extent cx="180000" cy="180000"/>
                           <wp:effectExtent l="0" t="0" r="0" b="0"/>
                           <wp:docPr id="5" name="Picture 5" title="Software University @ Facebook">
-                            <a:hlinkClick xmlns:a="http://schemas.openxmlformats.org/drawingml/2006/main" r:id="rId6"/>
+                            <a:hlinkClick xmlns:a="http://schemas.openxmlformats.org/drawingml/2006/main" r:id="rId26"/>
                           </wp:docPr>
                           <wp:cNvGraphicFramePr>
                             <a:graphicFrameLocks xmlns:a="http://schemas.openxmlformats.org/drawingml/2006/main" noChangeAspect="1"/>
@@ -11277,12 +11322,12 @@
                               <pic:pic xmlns:pic="http://schemas.openxmlformats.org/drawingml/2006/picture">
                                 <pic:nvPicPr>
                                   <pic:cNvPr id="5" name="Picture 5" title="Software University @ Facebook">
-                                    <a:hlinkClick r:id="rId6"/>
+                                    <a:hlinkClick r:id="rId26"/>
                                   </pic:cNvPr>
                                   <pic:cNvPicPr/>
                                 </pic:nvPicPr>
                                 <pic:blipFill>
-                                  <a:blip r:embed="rId7"/>
+                                  <a:blip r:embed="rId27"/>
                                   <a:stretch>
                                     <a:fillRect/>
                                   </a:stretch>
@@ -11321,7 +11366,7 @@
                           <wp:extent cx="180000" cy="180000"/>
                           <wp:effectExtent l="0" t="0" r="0" b="0"/>
                           <wp:docPr id="20" name="Picture 20">
-                            <a:hlinkClick xmlns:a="http://schemas.openxmlformats.org/drawingml/2006/main" r:id="rId8"/>
+                            <a:hlinkClick xmlns:a="http://schemas.openxmlformats.org/drawingml/2006/main" r:id="rId28"/>
                           </wp:docPr>
                           <wp:cNvGraphicFramePr>
                             <a:graphicFrameLocks xmlns:a="http://schemas.openxmlformats.org/drawingml/2006/main" noChangeAspect="1"/>
@@ -11331,14 +11376,14 @@
                               <pic:pic xmlns:pic="http://schemas.openxmlformats.org/drawingml/2006/picture">
                                 <pic:nvPicPr>
                                   <pic:cNvPr id="20" name="Picture 20">
-                                    <a:hlinkClick r:id="rId8"/>
+                                    <a:hlinkClick r:id="rId28"/>
                                   </pic:cNvPr>
                                   <pic:cNvPicPr>
                                     <a:picLocks noChangeAspect="1" noChangeArrowheads="1"/>
                                   </pic:cNvPicPr>
                                 </pic:nvPicPr>
                                 <pic:blipFill>
-                                  <a:blip r:embed="rId9">
+                                  <a:blip r:embed="rId29">
                                     <a:extLst>
                                       <a:ext uri="{28A0092B-C50C-407E-A947-70E740481C1C}">
                                         <a14:useLocalDpi xmlns:a14="http://schemas.microsoft.com/office/drawing/2010/main" val="0"/>
@@ -11391,7 +11436,7 @@
                           <wp:extent cx="180000" cy="180000"/>
                           <wp:effectExtent l="0" t="0" r="0" b="0"/>
                           <wp:docPr id="7" name="Picture 7" title="Software University @ Twitter">
-                            <a:hlinkClick xmlns:a="http://schemas.openxmlformats.org/drawingml/2006/main" r:id="rId11"/>
+                            <a:hlinkClick xmlns:a="http://schemas.openxmlformats.org/drawingml/2006/main" r:id="rId30"/>
                           </wp:docPr>
                           <wp:cNvGraphicFramePr>
                             <a:graphicFrameLocks xmlns:a="http://schemas.openxmlformats.org/drawingml/2006/main" noChangeAspect="1"/>
@@ -11401,12 +11446,12 @@
                               <pic:pic xmlns:pic="http://schemas.openxmlformats.org/drawingml/2006/picture">
                                 <pic:nvPicPr>
                                   <pic:cNvPr id="7" name="Picture 7" title="Software University @ Twitter">
-                                    <a:hlinkClick r:id="rId11"/>
+                                    <a:hlinkClick r:id="rId30"/>
                                   </pic:cNvPr>
                                   <pic:cNvPicPr/>
                                 </pic:nvPicPr>
                                 <pic:blipFill>
-                                  <a:blip r:embed="rId12"/>
+                                  <a:blip r:embed="rId31"/>
                                   <a:stretch>
                                     <a:fillRect/>
                                   </a:stretch>
@@ -11445,7 +11490,7 @@
                           <wp:extent cx="180000" cy="180000"/>
                           <wp:effectExtent l="0" t="0" r="0" b="0"/>
                           <wp:docPr id="17" name="Picture 17" title="Software University @ YouTube">
-                            <a:hlinkClick xmlns:a="http://schemas.openxmlformats.org/drawingml/2006/main" r:id="rId13"/>
+                            <a:hlinkClick xmlns:a="http://schemas.openxmlformats.org/drawingml/2006/main" r:id="rId32"/>
                           </wp:docPr>
                           <wp:cNvGraphicFramePr>
                             <a:graphicFrameLocks xmlns:a="http://schemas.openxmlformats.org/drawingml/2006/main" noChangeAspect="1"/>
@@ -11455,12 +11500,12 @@
                               <pic:pic xmlns:pic="http://schemas.openxmlformats.org/drawingml/2006/picture">
                                 <pic:nvPicPr>
                                   <pic:cNvPr id="17" name="Picture 17" title="Software University @ YouTube">
-                                    <a:hlinkClick r:id="rId13"/>
+                                    <a:hlinkClick r:id="rId32"/>
                                   </pic:cNvPr>
                                   <pic:cNvPicPr/>
                                 </pic:nvPicPr>
                                 <pic:blipFill>
-                                  <a:blip r:embed="rId14"/>
+                                  <a:blip r:embed="rId33"/>
                                   <a:stretch>
                                     <a:fillRect/>
                                   </a:stretch>
@@ -11499,7 +11544,7 @@
                           <wp:extent cx="180000" cy="180000"/>
                           <wp:effectExtent l="0" t="0" r="0" b="0"/>
                           <wp:docPr id="21" name="Picture 21">
-                            <a:hlinkClick xmlns:a="http://schemas.openxmlformats.org/drawingml/2006/main" r:id="rId15"/>
+                            <a:hlinkClick xmlns:a="http://schemas.openxmlformats.org/drawingml/2006/main" r:id="rId34"/>
                           </wp:docPr>
                           <wp:cNvGraphicFramePr>
                             <a:graphicFrameLocks xmlns:a="http://schemas.openxmlformats.org/drawingml/2006/main" noChangeAspect="1"/>
@@ -11509,14 +11554,14 @@
                               <pic:pic xmlns:pic="http://schemas.openxmlformats.org/drawingml/2006/picture">
                                 <pic:nvPicPr>
                                   <pic:cNvPr id="21" name="Picture 21">
-                                    <a:hlinkClick r:id="rId15"/>
+                                    <a:hlinkClick r:id="rId34"/>
                                   </pic:cNvPr>
                                   <pic:cNvPicPr>
                                     <a:picLocks noChangeAspect="1" noChangeArrowheads="1"/>
                                   </pic:cNvPicPr>
                                 </pic:nvPicPr>
                                 <pic:blipFill rotWithShape="1">
-                                  <a:blip r:embed="rId16">
+                                  <a:blip r:embed="rId35">
                                     <a:extLst>
                                       <a:ext uri="{28A0092B-C50C-407E-A947-70E740481C1C}">
                                         <a14:useLocalDpi xmlns:a14="http://schemas.microsoft.com/office/drawing/2010/main" val="0"/>
@@ -11569,7 +11614,7 @@
                           <wp:extent cx="180000" cy="180000"/>
                           <wp:effectExtent l="0" t="0" r="0" b="0"/>
                           <wp:docPr id="22" name="Picture 22">
-                            <a:hlinkClick xmlns:a="http://schemas.openxmlformats.org/drawingml/2006/main" r:id="rId17"/>
+                            <a:hlinkClick xmlns:a="http://schemas.openxmlformats.org/drawingml/2006/main" r:id="rId36"/>
                           </wp:docPr>
                           <wp:cNvGraphicFramePr>
                             <a:graphicFrameLocks xmlns:a="http://schemas.openxmlformats.org/drawingml/2006/main" noChangeAspect="1"/>
@@ -11579,14 +11624,14 @@
                               <pic:pic xmlns:pic="http://schemas.openxmlformats.org/drawingml/2006/picture">
                                 <pic:nvPicPr>
                                   <pic:cNvPr id="22" name="Picture 22">
-                                    <a:hlinkClick r:id="rId17"/>
+                                    <a:hlinkClick r:id="rId36"/>
                                   </pic:cNvPr>
                                   <pic:cNvPicPr>
                                     <a:picLocks noChangeAspect="1" noChangeArrowheads="1"/>
                                   </pic:cNvPicPr>
                                 </pic:nvPicPr>
                                 <pic:blipFill>
-                                  <a:blip r:embed="rId18">
+                                  <a:blip r:embed="rId37">
                                     <a:extLst>
                                       <a:ext uri="{28A0092B-C50C-407E-A947-70E740481C1C}">
                                         <a14:useLocalDpi xmlns:a14="http://schemas.microsoft.com/office/drawing/2010/main" val="0"/>
@@ -11636,7 +11681,7 @@
                           <wp:extent cx="180000" cy="180000"/>
                           <wp:effectExtent l="0" t="0" r="0" b="0"/>
                           <wp:docPr id="23" name="Picture 23" title="Software University: Email Us">
-                            <a:hlinkClick xmlns:a="http://schemas.openxmlformats.org/drawingml/2006/main" r:id="rId19"/>
+                            <a:hlinkClick xmlns:a="http://schemas.openxmlformats.org/drawingml/2006/main" r:id="rId38"/>
                           </wp:docPr>
                           <wp:cNvGraphicFramePr>
                             <a:graphicFrameLocks xmlns:a="http://schemas.openxmlformats.org/drawingml/2006/main" noChangeAspect="1"/>
@@ -11646,12 +11691,12 @@
                               <pic:pic xmlns:pic="http://schemas.openxmlformats.org/drawingml/2006/picture">
                                 <pic:nvPicPr>
                                   <pic:cNvPr id="23" name="Picture 23" title="Software University: Email Us">
-                                    <a:hlinkClick r:id="rId19"/>
+                                    <a:hlinkClick r:id="rId38"/>
                                   </pic:cNvPr>
                                   <pic:cNvPicPr/>
                                 </pic:nvPicPr>
                                 <pic:blipFill>
-                                  <a:blip r:embed="rId20"/>
+                                  <a:blip r:embed="rId39"/>
                                   <a:stretch>
                                     <a:fillRect/>
                                   </a:stretch>
@@ -11682,7 +11727,7 @@
     <w:r>
       <w:rPr>
         <w:noProof/>
-        <w:lang w:val="en-GB" w:eastAsia="en-GB"/>
+        <w:lang w:val="bg-BG" w:eastAsia="bg-BG"/>
       </w:rPr>
       <w:drawing>
         <wp:anchor distT="0" distB="0" distL="114300" distR="114300" simplePos="0" relativeHeight="251694080" behindDoc="0" locked="0" layoutInCell="1" allowOverlap="1" wp14:anchorId="318DB6A9" wp14:editId="57820713">
@@ -11714,7 +11759,7 @@
                   </pic:cNvPicPr>
                 </pic:nvPicPr>
                 <pic:blipFill>
-                  <a:blip r:embed="rId22">
+                  <a:blip r:embed="rId40">
                     <a:extLst>
                       <a:ext uri="{28A0092B-C50C-407E-A947-70E740481C1C}">
                         <a14:useLocalDpi xmlns:a14="http://schemas.microsoft.com/office/drawing/2010/main" val="0"/>
@@ -11754,7 +11799,7 @@
     <w:r>
       <w:rPr>
         <w:noProof/>
-        <w:lang w:val="en-GB" w:eastAsia="en-GB"/>
+        <w:lang w:val="bg-BG" w:eastAsia="bg-BG"/>
       </w:rPr>
       <mc:AlternateContent>
         <mc:Choice Requires="wps">
@@ -11819,7 +11864,7 @@
             </wp:anchor>
           </w:drawing>
         </mc:Choice>
-        <mc:Fallback xmlns:w16cid="http://schemas.microsoft.com/office/word/2016/wordml/cid" xmlns:am3d="http://schemas.microsoft.com/office/drawing/2017/model3d" xmlns:aink="http://schemas.microsoft.com/office/drawing/2016/ink" xmlns:cx8="http://schemas.microsoft.com/office/drawing/2016/5/14/chartex" xmlns:cx7="http://schemas.microsoft.com/office/drawing/2016/5/13/chartex" xmlns:cx6="http://schemas.microsoft.com/office/drawing/2016/5/12/chartex" xmlns:cx5="http://schemas.microsoft.com/office/drawing/2016/5/11/chartex" xmlns:cx4="http://schemas.microsoft.com/office/drawing/2016/5/10/chartex" xmlns:cx3="http://schemas.microsoft.com/office/drawing/2016/5/9/chartex" xmlns:cx2="http://schemas.microsoft.com/office/drawing/2015/10/21/chartex">
+        <mc:Fallback xmlns:cx2="http://schemas.microsoft.com/office/drawing/2015/10/21/chartex" xmlns:cx3="http://schemas.microsoft.com/office/drawing/2016/5/9/chartex" xmlns:cx4="http://schemas.microsoft.com/office/drawing/2016/5/10/chartex" xmlns:cx5="http://schemas.microsoft.com/office/drawing/2016/5/11/chartex" xmlns:cx6="http://schemas.microsoft.com/office/drawing/2016/5/12/chartex" xmlns:cx7="http://schemas.microsoft.com/office/drawing/2016/5/13/chartex" xmlns:cx8="http://schemas.microsoft.com/office/drawing/2016/5/14/chartex" xmlns:aink="http://schemas.microsoft.com/office/drawing/2016/ink" xmlns:am3d="http://schemas.microsoft.com/office/drawing/2017/model3d" xmlns:w16cid="http://schemas.microsoft.com/office/word/2016/wordml/cid">
           <w:pict>
             <v:line w14:anchorId="60BE7D18" id="Straight Connector 19" o:spid="_x0000_s1026" style="position:absolute;flip:y;z-index:251622400;visibility:visible;mso-wrap-style:square;mso-width-percent:0;mso-height-percent:0;mso-wrap-distance-left:9pt;mso-wrap-distance-top:0;mso-wrap-distance-right:9pt;mso-wrap-distance-bottom:0;mso-position-horizontal:absolute;mso-position-horizontal-relative:text;mso-position-vertical:absolute;mso-position-vertical-relative:text;mso-width-percent:0;mso-height-percent:0;mso-width-relative:page;mso-height-relative:page" from="-.1pt,5.2pt" to="520.7pt,5.2pt" o:gfxdata="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" strokecolor="#974706 [1609]" strokeweight="1pt">
               <v:stroke endcap="round"/>
@@ -11831,7 +11876,7 @@
     <w:r>
       <w:rPr>
         <w:noProof/>
-        <w:lang w:val="en-GB" w:eastAsia="en-GB"/>
+        <w:lang w:val="bg-BG" w:eastAsia="bg-BG"/>
       </w:rPr>
       <mc:AlternateContent>
         <mc:Choice Requires="wps">
@@ -11969,7 +12014,7 @@
                               <w:sz w:val="18"/>
                               <w:szCs w:val="18"/>
                             </w:rPr>
-                            <w:t>1</w:t>
+                            <w:t>7</w:t>
                           </w:r>
                           <w:r>
                             <w:rPr>
@@ -12001,7 +12046,11 @@
         </mc:Choice>
         <mc:Fallback>
           <w:pict>
-            <v:shape w14:anchorId="60DB5C39" id="Text Box 4" o:spid="_x0000_s1028" type="#_x0000_t202" style="position:absolute;margin-left:444.65pt;margin-top:26.95pt;width:70.9pt;height:15.9pt;z-index:251663360;visibility:visible;mso-wrap-style:square;mso-width-percent:0;mso-height-percent:0;mso-wrap-distance-left:9pt;mso-wrap-distance-top:0;mso-wrap-distance-right:9pt;mso-wrap-distance-bottom:0;mso-position-horizontal:absolute;mso-position-horizontal-relative:text;mso-position-vertical:absolute;mso-position-vertical-relative:text;mso-width-percent:0;mso-height-percent:0;mso-width-relative:page;mso-height-relative:page;v-text-anchor:middle" o:gfxdata="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" filled="f" stroked="f" strokeweight=".5pt">
+            <v:shapetype w14:anchorId="60DB5C39" id="_x0000_t202" coordsize="21600,21600" o:spt="202" path="m,l,21600r21600,l21600,xe">
+              <v:stroke joinstyle="miter"/>
+              <v:path gradientshapeok="t" o:connecttype="rect"/>
+            </v:shapetype>
+            <v:shape id="Text Box 4" o:spid="_x0000_s1028" type="#_x0000_t202" style="position:absolute;margin-left:444.65pt;margin-top:26.95pt;width:70.9pt;height:15.9pt;z-index:251663360;visibility:visible;mso-wrap-style:square;mso-width-percent:0;mso-height-percent:0;mso-wrap-distance-left:9pt;mso-wrap-distance-top:0;mso-wrap-distance-right:9pt;mso-wrap-distance-bottom:0;mso-position-horizontal:absolute;mso-position-horizontal-relative:text;mso-position-vertical:absolute;mso-position-vertical-relative:text;mso-width-percent:0;mso-height-percent:0;mso-width-relative:page;mso-height-relative:page;v-text-anchor:middle" o:gfxdata="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" filled="f" stroked="f" strokeweight=".5pt">
               <v:textbox inset="0,0,0,0">
                 <w:txbxContent>
                   <w:p>
@@ -12090,7 +12139,7 @@
                         <w:sz w:val="18"/>
                         <w:szCs w:val="18"/>
                       </w:rPr>
-                      <w:t>1</w:t>
+                      <w:t>7</w:t>
                     </w:r>
                     <w:r>
                       <w:rPr>
@@ -13010,7 +13059,6 @@
     <w:lvl w:ilvl="0" w:tplc="018CA32A">
       <w:start w:val="1"/>
       <w:numFmt w:val="decimal"/>
-      <w:pStyle w:val="Heading2"/>
       <w:lvlText w:val="%1."/>
       <w:lvlJc w:val="left"/>
       <w:pPr>
@@ -14872,7 +14920,7 @@
 </file>
 
 <file path=customXml/itemProps1.xml><?xml version="1.0" encoding="utf-8"?>
-<ds:datastoreItem xmlns:ds="http://schemas.openxmlformats.org/officeDocument/2006/customXml" ds:itemID="{8D6C09E4-BB50-4A15-A85F-E4D04A891E54}">
+<ds:datastoreItem xmlns:ds="http://schemas.openxmlformats.org/officeDocument/2006/customXml" ds:itemID="{968C2195-2474-4004-ABE6-17DA27EA0BF2}">
   <ds:schemaRefs>
     <ds:schemaRef ds:uri="http://schemas.openxmlformats.org/officeDocument/2006/bibliography"/>
   </ds:schemaRefs>

</xml_diff>